<commit_message>
Alterados use cases adicionar/editar/eliminar alimentos
</commit_message>
<xml_diff>
--- a/Modelacao/FB-Especificacao-Use-Cases.docx
+++ b/Modelacao/FB-Especificacao-Use-Cases.docx
@@ -49,10 +49,16 @@
               <w:t xml:space="preserve">Descrição: </w:t>
             </w:r>
             <w:r>
-              <w:t>Gestor de negócio</w:t>
-            </w:r>
-            <w:r>
-              <w:t xml:space="preserve"> adiciona alimento que é servido no seu estabelecimento</w:t>
+              <w:t>Proprietário</w:t>
+            </w:r>
+            <w:r>
+              <w:t xml:space="preserve"> ad</w:t>
+            </w:r>
+            <w:r>
+              <w:t>iciona alimento que é servido em um</w:t>
+            </w:r>
+            <w:r>
+              <w:t xml:space="preserve"> seu estabelecimento</w:t>
             </w:r>
           </w:p>
         </w:tc>
@@ -175,7 +181,22 @@
           </w:tcPr>
           <w:p>
             <w:r>
-              <w:t>1. Indica nome, preço e tipo do alimento.</w:t>
+              <w:t xml:space="preserve">1. </w:t>
+            </w:r>
+            <w:r>
+              <w:t>Identifica</w:t>
+            </w:r>
+            <w:r>
+              <w:t xml:space="preserve"> estabelecimento </w:t>
+            </w:r>
+            <w:r>
+              <w:t xml:space="preserve">que serve o alimento </w:t>
+            </w:r>
+            <w:r>
+              <w:t>a adicionar</w:t>
+            </w:r>
+            <w:r>
+              <w:t>.</w:t>
             </w:r>
           </w:p>
         </w:tc>
@@ -206,7 +227,10 @@
           </w:tcPr>
           <w:p>
             <w:r>
-              <w:t>2. Indica características do alimento.</w:t>
+              <w:t>2</w:t>
+            </w:r>
+            <w:r>
+              <w:t>. Indica nome e preço do alimento.</w:t>
             </w:r>
           </w:p>
         </w:tc>
@@ -237,7 +261,10 @@
           </w:tcPr>
           <w:p>
             <w:r>
-              <w:t>3. Fornece fotografia do alimento.</w:t>
+              <w:t>3</w:t>
+            </w:r>
+            <w:r>
+              <w:t>. Indica características e ingredientes do alimento.</w:t>
             </w:r>
           </w:p>
         </w:tc>
@@ -254,23 +281,31 @@
             <w:tcW w:w="1666" w:type="pct"/>
             <w:vMerge/>
           </w:tcPr>
-          <w:p/>
+          <w:p>
+            <w:pPr>
+              <w:rPr>
+                <w:b/>
+              </w:rPr>
+            </w:pPr>
+          </w:p>
         </w:tc>
         <w:tc>
           <w:tcPr>
             <w:tcW w:w="1752" w:type="pct"/>
           </w:tcPr>
-          <w:p/>
+          <w:p>
+            <w:r>
+              <w:t>4</w:t>
+            </w:r>
+            <w:r>
+              <w:t>. Fornece fotografia do alimento.</w:t>
+            </w:r>
+          </w:p>
         </w:tc>
         <w:tc>
           <w:tcPr>
             <w:tcW w:w="1582" w:type="pct"/>
           </w:tcPr>
-          <w:p>
-            <w:r>
-              <w:t>4. Regista alimento.</w:t>
-            </w:r>
-          </w:p>
           <w:p/>
         </w:tc>
       </w:tr>
@@ -294,10 +329,42 @@
           </w:tcPr>
           <w:p>
             <w:r>
-              <w:t>5. Asso</w:t>
-            </w:r>
-            <w:r>
-              <w:t>cia alimento ao estabelecimento do “negócio”</w:t>
+              <w:t>5</w:t>
+            </w:r>
+            <w:r>
+              <w:t>. Regista alimento.</w:t>
+            </w:r>
+          </w:p>
+          <w:p/>
+        </w:tc>
+      </w:tr>
+      <w:tr>
+        <w:tc>
+          <w:tcPr>
+            <w:tcW w:w="1666" w:type="pct"/>
+            <w:vMerge/>
+          </w:tcPr>
+          <w:p/>
+        </w:tc>
+        <w:tc>
+          <w:tcPr>
+            <w:tcW w:w="1752" w:type="pct"/>
+          </w:tcPr>
+          <w:p/>
+        </w:tc>
+        <w:tc>
+          <w:tcPr>
+            <w:tcW w:w="1582" w:type="pct"/>
+          </w:tcPr>
+          <w:p>
+            <w:r>
+              <w:t>6</w:t>
+            </w:r>
+            <w:r>
+              <w:t xml:space="preserve">. Associa alimento ao estabelecimento </w:t>
+            </w:r>
+            <w:r>
+              <w:t>identificado</w:t>
             </w:r>
             <w:r>
               <w:t>.</w:t>
@@ -320,13 +387,37 @@
               <w:rPr>
                 <w:b/>
               </w:rPr>
-              <w:t>Comportamento Alternativo (passo 2) [Não indica características</w:t>
-            </w:r>
-            <w:r>
-              <w:rPr>
-                <w:b/>
-              </w:rPr>
-              <w:t xml:space="preserve"> do alimento</w:t>
+              <w:t>Co</w:t>
+            </w:r>
+            <w:r>
+              <w:rPr>
+                <w:b/>
+              </w:rPr>
+              <w:t>mportamento Alternativo (passo 3</w:t>
+            </w:r>
+            <w:r>
+              <w:rPr>
+                <w:b/>
+              </w:rPr>
+              <w:t>) [Não indica características</w:t>
+            </w:r>
+            <w:r>
+              <w:rPr>
+                <w:b/>
+              </w:rPr>
+              <w:t xml:space="preserve"> </w:t>
+            </w:r>
+            <w:r>
+              <w:rPr>
+                <w:b/>
+              </w:rPr>
+              <w:t xml:space="preserve">e ingredientes </w:t>
+            </w:r>
+            <w:r>
+              <w:rPr>
+                <w:b/>
+              </w:rPr>
+              <w:t>do alimento</w:t>
             </w:r>
             <w:r>
               <w:rPr>
@@ -348,7 +439,22 @@
           </w:tcPr>
           <w:p>
             <w:r>
-              <w:t>2.1 Regressa a 3.</w:t>
+              <w:t>3</w:t>
+            </w:r>
+            <w:r>
+              <w:t>.1</w:t>
+            </w:r>
+            <w:r>
+              <w:t>.</w:t>
+            </w:r>
+            <w:r>
+              <w:t xml:space="preserve"> Regressa a </w:t>
+            </w:r>
+            <w:r>
+              <w:t>4</w:t>
+            </w:r>
+            <w:r>
+              <w:t>.</w:t>
             </w:r>
           </w:p>
         </w:tc>
@@ -368,7 +474,19 @@
               <w:rPr>
                 <w:b/>
               </w:rPr>
-              <w:t>Comportamento Alternativo (passo 3) [Não fornece fotografia do alimento]</w:t>
+              <w:t>Co</w:t>
+            </w:r>
+            <w:r>
+              <w:rPr>
+                <w:b/>
+              </w:rPr>
+              <w:t>mportamento Alternativo (passo 4</w:t>
+            </w:r>
+            <w:r>
+              <w:rPr>
+                <w:b/>
+              </w:rPr>
+              <w:t>) [Não fornece fotografia do alimento]</w:t>
             </w:r>
           </w:p>
         </w:tc>
@@ -384,7 +502,16 @@
           </w:tcPr>
           <w:p>
             <w:r>
-              <w:t>3.1 Regressa a 4.</w:t>
+              <w:t>4.1</w:t>
+            </w:r>
+            <w:r>
+              <w:t>.</w:t>
+            </w:r>
+            <w:r>
+              <w:t xml:space="preserve"> Regressa a 5</w:t>
+            </w:r>
+            <w:r>
+              <w:t>.</w:t>
             </w:r>
           </w:p>
         </w:tc>
@@ -435,13 +562,19 @@
               <w:t xml:space="preserve">Descrição: </w:t>
             </w:r>
             <w:r>
-              <w:t>Gestor de negócio</w:t>
-            </w:r>
-            <w:r>
-              <w:t xml:space="preserve"> edita alimento que </w:t>
-            </w:r>
-            <w:r>
-              <w:t>adicionou anteriormente</w:t>
+              <w:t>Proprietário</w:t>
+            </w:r>
+            <w:r>
+              <w:t xml:space="preserve"> edita </w:t>
+            </w:r>
+            <w:r>
+              <w:t xml:space="preserve">dados de um </w:t>
+            </w:r>
+            <w:r>
+              <w:t xml:space="preserve">alimento </w:t>
+            </w:r>
+            <w:r>
+              <w:t>de um seu estabelecimento</w:t>
             </w:r>
           </w:p>
         </w:tc>
@@ -576,28 +709,7 @@
           </w:tcPr>
           <w:p>
             <w:r>
-              <w:t>1. I</w:t>
-            </w:r>
-            <w:r>
-              <w:t>d</w:t>
-            </w:r>
-            <w:r>
-              <w:t>ent</w:t>
-            </w:r>
-            <w:r>
-              <w:t>i</w:t>
-            </w:r>
-            <w:r>
-              <w:t>fi</w:t>
-            </w:r>
-            <w:r>
-              <w:t>ca o alimento</w:t>
-            </w:r>
-            <w:r>
-              <w:t xml:space="preserve"> que pretende editar</w:t>
-            </w:r>
-            <w:r>
-              <w:t>.</w:t>
+              <w:t>1. Identifica estabelecimento que serve o alimento a editar.</w:t>
             </w:r>
           </w:p>
         </w:tc>
@@ -614,7 +726,13 @@
             <w:tcW w:w="1666" w:type="pct"/>
             <w:vMerge/>
           </w:tcPr>
-          <w:p/>
+          <w:p>
+            <w:pPr>
+              <w:rPr>
+                <w:b/>
+              </w:rPr>
+            </w:pPr>
+          </w:p>
         </w:tc>
         <w:tc>
           <w:tcPr>
@@ -625,10 +743,7 @@
               <w:t>2</w:t>
             </w:r>
             <w:r>
-              <w:t xml:space="preserve">. </w:t>
-            </w:r>
-            <w:r>
-              <w:t>Escolhe campos a editar.</w:t>
+              <w:t>. Identifica o alimento que pretende editar.</w:t>
             </w:r>
           </w:p>
         </w:tc>
@@ -659,10 +774,10 @@
               <w:t xml:space="preserve">. </w:t>
             </w:r>
             <w:r>
-              <w:t>Edita os campos escolhidos</w:t>
-            </w:r>
-            <w:r>
-              <w:t>.</w:t>
+              <w:t>Identifica</w:t>
+            </w:r>
+            <w:r>
+              <w:t xml:space="preserve"> campos a editar.</w:t>
             </w:r>
           </w:p>
         </w:tc>
@@ -685,15 +800,49 @@
           <w:tcPr>
             <w:tcW w:w="1752" w:type="pct"/>
           </w:tcPr>
+          <w:p>
+            <w:r>
+              <w:t>4</w:t>
+            </w:r>
+            <w:r>
+              <w:t xml:space="preserve">. Edita os campos </w:t>
+            </w:r>
+            <w:r>
+              <w:t>identificados</w:t>
+            </w:r>
+            <w:r>
+              <w:t>.</w:t>
+            </w:r>
+          </w:p>
+        </w:tc>
+        <w:tc>
+          <w:tcPr>
+            <w:tcW w:w="1582" w:type="pct"/>
+          </w:tcPr>
           <w:p/>
         </w:tc>
+      </w:tr>
+      <w:tr>
+        <w:tc>
+          <w:tcPr>
+            <w:tcW w:w="1666" w:type="pct"/>
+            <w:vMerge/>
+          </w:tcPr>
+          <w:p/>
+        </w:tc>
+        <w:tc>
+          <w:tcPr>
+            <w:tcW w:w="1752" w:type="pct"/>
+          </w:tcPr>
+          <w:p/>
+        </w:tc>
         <w:tc>
           <w:tcPr>
             <w:tcW w:w="1582" w:type="pct"/>
           </w:tcPr>
           <w:p>
             <w:r>
-              <w:t>4</w:t>
+              <w:t>5</w:t>
             </w:r>
             <w:r>
               <w:t>. Regista alterações ao alimento</w:t>
@@ -702,6 +851,12 @@
         </w:tc>
       </w:tr>
     </w:tbl>
+    <w:p/>
+    <w:p/>
+    <w:p/>
+    <w:p/>
+    <w:p/>
+    <w:p/>
     <w:p/>
     <w:tbl>
       <w:tblPr>
@@ -747,7 +902,7 @@
               <w:t xml:space="preserve">Descrição: </w:t>
             </w:r>
             <w:r>
-              <w:t>Gestor de negócio</w:t>
+              <w:t>Proprietário</w:t>
             </w:r>
             <w:r>
               <w:t xml:space="preserve"> </w:t>
@@ -756,7 +911,10 @@
               <w:t>elimina</w:t>
             </w:r>
             <w:r>
-              <w:t xml:space="preserve"> alimento que adicionou anteriormente</w:t>
+              <w:t xml:space="preserve"> alim</w:t>
+            </w:r>
+            <w:r>
+              <w:t>ento de um seu estabelecimento</w:t>
             </w:r>
           </w:p>
         </w:tc>
@@ -774,8 +932,6 @@
               </w:rPr>
               <w:t xml:space="preserve">Pré-condição: </w:t>
             </w:r>
-            <w:bookmarkStart w:id="0" w:name="_GoBack"/>
-            <w:bookmarkEnd w:id="0"/>
           </w:p>
         </w:tc>
       </w:tr>
@@ -799,7 +955,10 @@
               <w:t>liminado</w:t>
             </w:r>
             <w:r>
-              <w:t xml:space="preserve"> no sistema</w:t>
+              <w:t xml:space="preserve"> d</w:t>
+            </w:r>
+            <w:r>
+              <w:t>o sistema</w:t>
             </w:r>
           </w:p>
         </w:tc>
@@ -887,22 +1046,10 @@
           </w:tcPr>
           <w:p>
             <w:r>
-              <w:t>1. I</w:t>
-            </w:r>
-            <w:r>
-              <w:t>d</w:t>
-            </w:r>
-            <w:r>
-              <w:t>entifica o</w:t>
-            </w:r>
-            <w:r>
-              <w:t xml:space="preserve"> alimento</w:t>
-            </w:r>
-            <w:r>
-              <w:t xml:space="preserve"> que pretende eliminar</w:t>
-            </w:r>
-            <w:r>
-              <w:t>.</w:t>
+              <w:t xml:space="preserve">1. </w:t>
+            </w:r>
+            <w:r>
+              <w:t>Identifica estabelecimento que serve o alimento a eliminar.</w:t>
             </w:r>
           </w:p>
         </w:tc>
@@ -919,8 +1066,42 @@
             <w:tcW w:w="1666" w:type="pct"/>
             <w:vMerge/>
           </w:tcPr>
+          <w:p>
+            <w:pPr>
+              <w:rPr>
+                <w:b/>
+              </w:rPr>
+            </w:pPr>
+          </w:p>
+        </w:tc>
+        <w:tc>
+          <w:tcPr>
+            <w:tcW w:w="1752" w:type="pct"/>
+          </w:tcPr>
+          <w:p>
+            <w:r>
+              <w:t>2</w:t>
+            </w:r>
+            <w:r>
+              <w:t>. Identifica o alimento que pretende eliminar.</w:t>
+            </w:r>
+          </w:p>
+        </w:tc>
+        <w:tc>
+          <w:tcPr>
+            <w:tcW w:w="1582" w:type="pct"/>
+          </w:tcPr>
           <w:p/>
         </w:tc>
+      </w:tr>
+      <w:tr>
+        <w:tc>
+          <w:tcPr>
+            <w:tcW w:w="1666" w:type="pct"/>
+            <w:vMerge/>
+          </w:tcPr>
+          <w:p/>
+        </w:tc>
         <w:tc>
           <w:tcPr>
             <w:tcW w:w="1752" w:type="pct"/>
@@ -933,16 +1114,17 @@
           </w:tcPr>
           <w:p>
             <w:r>
-              <w:t>2</w:t>
-            </w:r>
-            <w:r>
-              <w:t>. Elimina alimento.</w:t>
+              <w:t>2. Elimina alimento.</w:t>
             </w:r>
           </w:p>
         </w:tc>
       </w:tr>
     </w:tbl>
     <w:p/>
+    <w:p>
+      <w:bookmarkStart w:id="0" w:name="_GoBack"/>
+      <w:bookmarkEnd w:id="0"/>
+    </w:p>
     <w:sectPr>
       <w:pgSz w:w="11906" w:h="16838"/>
       <w:pgMar w:top="1417" w:right="1701" w:bottom="1417" w:left="1701" w:header="708" w:footer="708" w:gutter="0"/>
@@ -956,6 +1138,451 @@
 <file path=word/numbering.xml><?xml version="1.0" encoding="utf-8"?>
 <w:numbering xmlns:wpc="http://schemas.microsoft.com/office/word/2010/wordprocessingCanvas" xmlns:cx="http://schemas.microsoft.com/office/drawing/2014/chartex" xmlns:cx1="http://schemas.microsoft.com/office/drawing/2015/9/8/chartex" xmlns:cx2="http://schemas.microsoft.com/office/drawing/2015/10/21/chartex" xmlns:cx3="http://schemas.microsoft.com/office/drawing/2016/5/9/chartex" xmlns:cx4="http://schemas.microsoft.com/office/drawing/2016/5/10/chartex" xmlns:cx5="http://schemas.microsoft.com/office/drawing/2016/5/11/chartex" xmlns:cx6="http://schemas.microsoft.com/office/drawing/2016/5/12/chartex" xmlns:cx7="http://schemas.microsoft.com/office/drawing/2016/5/13/chartex" xmlns:cx8="http://schemas.microsoft.com/office/drawing/2016/5/14/chartex" xmlns:mc="http://schemas.openxmlformats.org/markup-compatibility/2006" xmlns:o="urn:schemas-microsoft-com:office:office" xmlns:r="http://schemas.openxmlformats.org/officeDocument/2006/relationships" xmlns:m="http://schemas.openxmlformats.org/officeDocument/2006/math" xmlns:v="urn:schemas-microsoft-com:vml" xmlns:wp14="http://schemas.microsoft.com/office/word/2010/wordprocessingDrawing" xmlns:wp="http://schemas.openxmlformats.org/drawingml/2006/wordprocessingDrawing" xmlns:w10="urn:schemas-microsoft-com:office:word" xmlns:w="http://schemas.openxmlformats.org/wordprocessingml/2006/main" xmlns:w14="http://schemas.microsoft.com/office/word/2010/wordml" xmlns:w15="http://schemas.microsoft.com/office/word/2012/wordml" xmlns:w16se="http://schemas.microsoft.com/office/word/2015/wordml/symex" xmlns:wpg="http://schemas.microsoft.com/office/word/2010/wordprocessingGroup" xmlns:wpi="http://schemas.microsoft.com/office/word/2010/wordprocessingInk" xmlns:wne="http://schemas.microsoft.com/office/word/2006/wordml" xmlns:wps="http://schemas.microsoft.com/office/word/2010/wordprocessingShape" mc:Ignorable="w14 w15 w16se wp14">
   <w:abstractNum w:abstractNumId="0" w15:restartNumberingAfterBreak="0">
+    <w:nsid w:val="03A322BD"/>
+    <w:multiLevelType w:val="hybridMultilevel"/>
+    <w:tmpl w:val="FB188E6E"/>
+    <w:lvl w:ilvl="0" w:tplc="0816000F">
+      <w:start w:val="1"/>
+      <w:numFmt w:val="decimal"/>
+      <w:lvlText w:val="%1."/>
+      <w:lvlJc w:val="left"/>
+      <w:pPr>
+        <w:ind w:left="720" w:hanging="360"/>
+      </w:pPr>
+      <w:rPr>
+        <w:rFonts w:hint="default"/>
+      </w:rPr>
+    </w:lvl>
+    <w:lvl w:ilvl="1" w:tplc="08160019" w:tentative="1">
+      <w:start w:val="1"/>
+      <w:numFmt w:val="lowerLetter"/>
+      <w:lvlText w:val="%2."/>
+      <w:lvlJc w:val="left"/>
+      <w:pPr>
+        <w:ind w:left="1440" w:hanging="360"/>
+      </w:pPr>
+    </w:lvl>
+    <w:lvl w:ilvl="2" w:tplc="0816001B" w:tentative="1">
+      <w:start w:val="1"/>
+      <w:numFmt w:val="lowerRoman"/>
+      <w:lvlText w:val="%3."/>
+      <w:lvlJc w:val="right"/>
+      <w:pPr>
+        <w:ind w:left="2160" w:hanging="180"/>
+      </w:pPr>
+    </w:lvl>
+    <w:lvl w:ilvl="3" w:tplc="0816000F" w:tentative="1">
+      <w:start w:val="1"/>
+      <w:numFmt w:val="decimal"/>
+      <w:lvlText w:val="%4."/>
+      <w:lvlJc w:val="left"/>
+      <w:pPr>
+        <w:ind w:left="2880" w:hanging="360"/>
+      </w:pPr>
+    </w:lvl>
+    <w:lvl w:ilvl="4" w:tplc="08160019" w:tentative="1">
+      <w:start w:val="1"/>
+      <w:numFmt w:val="lowerLetter"/>
+      <w:lvlText w:val="%5."/>
+      <w:lvlJc w:val="left"/>
+      <w:pPr>
+        <w:ind w:left="3600" w:hanging="360"/>
+      </w:pPr>
+    </w:lvl>
+    <w:lvl w:ilvl="5" w:tplc="0816001B" w:tentative="1">
+      <w:start w:val="1"/>
+      <w:numFmt w:val="lowerRoman"/>
+      <w:lvlText w:val="%6."/>
+      <w:lvlJc w:val="right"/>
+      <w:pPr>
+        <w:ind w:left="4320" w:hanging="180"/>
+      </w:pPr>
+    </w:lvl>
+    <w:lvl w:ilvl="6" w:tplc="0816000F" w:tentative="1">
+      <w:start w:val="1"/>
+      <w:numFmt w:val="decimal"/>
+      <w:lvlText w:val="%7."/>
+      <w:lvlJc w:val="left"/>
+      <w:pPr>
+        <w:ind w:left="5040" w:hanging="360"/>
+      </w:pPr>
+    </w:lvl>
+    <w:lvl w:ilvl="7" w:tplc="08160019" w:tentative="1">
+      <w:start w:val="1"/>
+      <w:numFmt w:val="lowerLetter"/>
+      <w:lvlText w:val="%8."/>
+      <w:lvlJc w:val="left"/>
+      <w:pPr>
+        <w:ind w:left="5760" w:hanging="360"/>
+      </w:pPr>
+    </w:lvl>
+    <w:lvl w:ilvl="8" w:tplc="0816001B" w:tentative="1">
+      <w:start w:val="1"/>
+      <w:numFmt w:val="lowerRoman"/>
+      <w:lvlText w:val="%9."/>
+      <w:lvlJc w:val="right"/>
+      <w:pPr>
+        <w:ind w:left="6480" w:hanging="180"/>
+      </w:pPr>
+    </w:lvl>
+  </w:abstractNum>
+  <w:abstractNum w:abstractNumId="1" w15:restartNumberingAfterBreak="0">
+    <w:nsid w:val="1B5656C7"/>
+    <w:multiLevelType w:val="hybridMultilevel"/>
+    <w:tmpl w:val="9648BE8E"/>
+    <w:lvl w:ilvl="0" w:tplc="0816000F">
+      <w:start w:val="1"/>
+      <w:numFmt w:val="decimal"/>
+      <w:lvlText w:val="%1."/>
+      <w:lvlJc w:val="left"/>
+      <w:pPr>
+        <w:ind w:left="720" w:hanging="360"/>
+      </w:pPr>
+      <w:rPr>
+        <w:rFonts w:hint="default"/>
+      </w:rPr>
+    </w:lvl>
+    <w:lvl w:ilvl="1" w:tplc="08160019" w:tentative="1">
+      <w:start w:val="1"/>
+      <w:numFmt w:val="lowerLetter"/>
+      <w:lvlText w:val="%2."/>
+      <w:lvlJc w:val="left"/>
+      <w:pPr>
+        <w:ind w:left="1440" w:hanging="360"/>
+      </w:pPr>
+    </w:lvl>
+    <w:lvl w:ilvl="2" w:tplc="0816001B" w:tentative="1">
+      <w:start w:val="1"/>
+      <w:numFmt w:val="lowerRoman"/>
+      <w:lvlText w:val="%3."/>
+      <w:lvlJc w:val="right"/>
+      <w:pPr>
+        <w:ind w:left="2160" w:hanging="180"/>
+      </w:pPr>
+    </w:lvl>
+    <w:lvl w:ilvl="3" w:tplc="0816000F" w:tentative="1">
+      <w:start w:val="1"/>
+      <w:numFmt w:val="decimal"/>
+      <w:lvlText w:val="%4."/>
+      <w:lvlJc w:val="left"/>
+      <w:pPr>
+        <w:ind w:left="2880" w:hanging="360"/>
+      </w:pPr>
+    </w:lvl>
+    <w:lvl w:ilvl="4" w:tplc="08160019" w:tentative="1">
+      <w:start w:val="1"/>
+      <w:numFmt w:val="lowerLetter"/>
+      <w:lvlText w:val="%5."/>
+      <w:lvlJc w:val="left"/>
+      <w:pPr>
+        <w:ind w:left="3600" w:hanging="360"/>
+      </w:pPr>
+    </w:lvl>
+    <w:lvl w:ilvl="5" w:tplc="0816001B" w:tentative="1">
+      <w:start w:val="1"/>
+      <w:numFmt w:val="lowerRoman"/>
+      <w:lvlText w:val="%6."/>
+      <w:lvlJc w:val="right"/>
+      <w:pPr>
+        <w:ind w:left="4320" w:hanging="180"/>
+      </w:pPr>
+    </w:lvl>
+    <w:lvl w:ilvl="6" w:tplc="0816000F" w:tentative="1">
+      <w:start w:val="1"/>
+      <w:numFmt w:val="decimal"/>
+      <w:lvlText w:val="%7."/>
+      <w:lvlJc w:val="left"/>
+      <w:pPr>
+        <w:ind w:left="5040" w:hanging="360"/>
+      </w:pPr>
+    </w:lvl>
+    <w:lvl w:ilvl="7" w:tplc="08160019" w:tentative="1">
+      <w:start w:val="1"/>
+      <w:numFmt w:val="lowerLetter"/>
+      <w:lvlText w:val="%8."/>
+      <w:lvlJc w:val="left"/>
+      <w:pPr>
+        <w:ind w:left="5760" w:hanging="360"/>
+      </w:pPr>
+    </w:lvl>
+    <w:lvl w:ilvl="8" w:tplc="0816001B" w:tentative="1">
+      <w:start w:val="1"/>
+      <w:numFmt w:val="lowerRoman"/>
+      <w:lvlText w:val="%9."/>
+      <w:lvlJc w:val="right"/>
+      <w:pPr>
+        <w:ind w:left="6480" w:hanging="180"/>
+      </w:pPr>
+    </w:lvl>
+  </w:abstractNum>
+  <w:abstractNum w:abstractNumId="2" w15:restartNumberingAfterBreak="0">
+    <w:nsid w:val="20D832B4"/>
+    <w:multiLevelType w:val="hybridMultilevel"/>
+    <w:tmpl w:val="5360E578"/>
+    <w:lvl w:ilvl="0" w:tplc="0816000F">
+      <w:start w:val="1"/>
+      <w:numFmt w:val="decimal"/>
+      <w:lvlText w:val="%1."/>
+      <w:lvlJc w:val="left"/>
+      <w:pPr>
+        <w:ind w:left="720" w:hanging="360"/>
+      </w:pPr>
+      <w:rPr>
+        <w:rFonts w:hint="default"/>
+      </w:rPr>
+    </w:lvl>
+    <w:lvl w:ilvl="1" w:tplc="08160019" w:tentative="1">
+      <w:start w:val="1"/>
+      <w:numFmt w:val="lowerLetter"/>
+      <w:lvlText w:val="%2."/>
+      <w:lvlJc w:val="left"/>
+      <w:pPr>
+        <w:ind w:left="1440" w:hanging="360"/>
+      </w:pPr>
+    </w:lvl>
+    <w:lvl w:ilvl="2" w:tplc="0816001B" w:tentative="1">
+      <w:start w:val="1"/>
+      <w:numFmt w:val="lowerRoman"/>
+      <w:lvlText w:val="%3."/>
+      <w:lvlJc w:val="right"/>
+      <w:pPr>
+        <w:ind w:left="2160" w:hanging="180"/>
+      </w:pPr>
+    </w:lvl>
+    <w:lvl w:ilvl="3" w:tplc="0816000F" w:tentative="1">
+      <w:start w:val="1"/>
+      <w:numFmt w:val="decimal"/>
+      <w:lvlText w:val="%4."/>
+      <w:lvlJc w:val="left"/>
+      <w:pPr>
+        <w:ind w:left="2880" w:hanging="360"/>
+      </w:pPr>
+    </w:lvl>
+    <w:lvl w:ilvl="4" w:tplc="08160019" w:tentative="1">
+      <w:start w:val="1"/>
+      <w:numFmt w:val="lowerLetter"/>
+      <w:lvlText w:val="%5."/>
+      <w:lvlJc w:val="left"/>
+      <w:pPr>
+        <w:ind w:left="3600" w:hanging="360"/>
+      </w:pPr>
+    </w:lvl>
+    <w:lvl w:ilvl="5" w:tplc="0816001B" w:tentative="1">
+      <w:start w:val="1"/>
+      <w:numFmt w:val="lowerRoman"/>
+      <w:lvlText w:val="%6."/>
+      <w:lvlJc w:val="right"/>
+      <w:pPr>
+        <w:ind w:left="4320" w:hanging="180"/>
+      </w:pPr>
+    </w:lvl>
+    <w:lvl w:ilvl="6" w:tplc="0816000F" w:tentative="1">
+      <w:start w:val="1"/>
+      <w:numFmt w:val="decimal"/>
+      <w:lvlText w:val="%7."/>
+      <w:lvlJc w:val="left"/>
+      <w:pPr>
+        <w:ind w:left="5040" w:hanging="360"/>
+      </w:pPr>
+    </w:lvl>
+    <w:lvl w:ilvl="7" w:tplc="08160019" w:tentative="1">
+      <w:start w:val="1"/>
+      <w:numFmt w:val="lowerLetter"/>
+      <w:lvlText w:val="%8."/>
+      <w:lvlJc w:val="left"/>
+      <w:pPr>
+        <w:ind w:left="5760" w:hanging="360"/>
+      </w:pPr>
+    </w:lvl>
+    <w:lvl w:ilvl="8" w:tplc="0816001B" w:tentative="1">
+      <w:start w:val="1"/>
+      <w:numFmt w:val="lowerRoman"/>
+      <w:lvlText w:val="%9."/>
+      <w:lvlJc w:val="right"/>
+      <w:pPr>
+        <w:ind w:left="6480" w:hanging="180"/>
+      </w:pPr>
+    </w:lvl>
+  </w:abstractNum>
+  <w:abstractNum w:abstractNumId="3" w15:restartNumberingAfterBreak="0">
+    <w:nsid w:val="27064FE2"/>
+    <w:multiLevelType w:val="hybridMultilevel"/>
+    <w:tmpl w:val="E206A2E8"/>
+    <w:lvl w:ilvl="0" w:tplc="0816000F">
+      <w:start w:val="1"/>
+      <w:numFmt w:val="decimal"/>
+      <w:lvlText w:val="%1."/>
+      <w:lvlJc w:val="left"/>
+      <w:pPr>
+        <w:ind w:left="720" w:hanging="360"/>
+      </w:pPr>
+      <w:rPr>
+        <w:rFonts w:hint="default"/>
+      </w:rPr>
+    </w:lvl>
+    <w:lvl w:ilvl="1" w:tplc="08160019" w:tentative="1">
+      <w:start w:val="1"/>
+      <w:numFmt w:val="lowerLetter"/>
+      <w:lvlText w:val="%2."/>
+      <w:lvlJc w:val="left"/>
+      <w:pPr>
+        <w:ind w:left="1440" w:hanging="360"/>
+      </w:pPr>
+    </w:lvl>
+    <w:lvl w:ilvl="2" w:tplc="0816001B" w:tentative="1">
+      <w:start w:val="1"/>
+      <w:numFmt w:val="lowerRoman"/>
+      <w:lvlText w:val="%3."/>
+      <w:lvlJc w:val="right"/>
+      <w:pPr>
+        <w:ind w:left="2160" w:hanging="180"/>
+      </w:pPr>
+    </w:lvl>
+    <w:lvl w:ilvl="3" w:tplc="0816000F" w:tentative="1">
+      <w:start w:val="1"/>
+      <w:numFmt w:val="decimal"/>
+      <w:lvlText w:val="%4."/>
+      <w:lvlJc w:val="left"/>
+      <w:pPr>
+        <w:ind w:left="2880" w:hanging="360"/>
+      </w:pPr>
+    </w:lvl>
+    <w:lvl w:ilvl="4" w:tplc="08160019" w:tentative="1">
+      <w:start w:val="1"/>
+      <w:numFmt w:val="lowerLetter"/>
+      <w:lvlText w:val="%5."/>
+      <w:lvlJc w:val="left"/>
+      <w:pPr>
+        <w:ind w:left="3600" w:hanging="360"/>
+      </w:pPr>
+    </w:lvl>
+    <w:lvl w:ilvl="5" w:tplc="0816001B" w:tentative="1">
+      <w:start w:val="1"/>
+      <w:numFmt w:val="lowerRoman"/>
+      <w:lvlText w:val="%6."/>
+      <w:lvlJc w:val="right"/>
+      <w:pPr>
+        <w:ind w:left="4320" w:hanging="180"/>
+      </w:pPr>
+    </w:lvl>
+    <w:lvl w:ilvl="6" w:tplc="0816000F" w:tentative="1">
+      <w:start w:val="1"/>
+      <w:numFmt w:val="decimal"/>
+      <w:lvlText w:val="%7."/>
+      <w:lvlJc w:val="left"/>
+      <w:pPr>
+        <w:ind w:left="5040" w:hanging="360"/>
+      </w:pPr>
+    </w:lvl>
+    <w:lvl w:ilvl="7" w:tplc="08160019" w:tentative="1">
+      <w:start w:val="1"/>
+      <w:numFmt w:val="lowerLetter"/>
+      <w:lvlText w:val="%8."/>
+      <w:lvlJc w:val="left"/>
+      <w:pPr>
+        <w:ind w:left="5760" w:hanging="360"/>
+      </w:pPr>
+    </w:lvl>
+    <w:lvl w:ilvl="8" w:tplc="0816001B" w:tentative="1">
+      <w:start w:val="1"/>
+      <w:numFmt w:val="lowerRoman"/>
+      <w:lvlText w:val="%9."/>
+      <w:lvlJc w:val="right"/>
+      <w:pPr>
+        <w:ind w:left="6480" w:hanging="180"/>
+      </w:pPr>
+    </w:lvl>
+  </w:abstractNum>
+  <w:abstractNum w:abstractNumId="4" w15:restartNumberingAfterBreak="0">
+    <w:nsid w:val="390B2198"/>
+    <w:multiLevelType w:val="hybridMultilevel"/>
+    <w:tmpl w:val="925A2084"/>
+    <w:lvl w:ilvl="0" w:tplc="0816000F">
+      <w:start w:val="1"/>
+      <w:numFmt w:val="decimal"/>
+      <w:lvlText w:val="%1."/>
+      <w:lvlJc w:val="left"/>
+      <w:pPr>
+        <w:ind w:left="720" w:hanging="360"/>
+      </w:pPr>
+      <w:rPr>
+        <w:rFonts w:hint="default"/>
+      </w:rPr>
+    </w:lvl>
+    <w:lvl w:ilvl="1" w:tplc="08160019" w:tentative="1">
+      <w:start w:val="1"/>
+      <w:numFmt w:val="lowerLetter"/>
+      <w:lvlText w:val="%2."/>
+      <w:lvlJc w:val="left"/>
+      <w:pPr>
+        <w:ind w:left="1440" w:hanging="360"/>
+      </w:pPr>
+    </w:lvl>
+    <w:lvl w:ilvl="2" w:tplc="0816001B" w:tentative="1">
+      <w:start w:val="1"/>
+      <w:numFmt w:val="lowerRoman"/>
+      <w:lvlText w:val="%3."/>
+      <w:lvlJc w:val="right"/>
+      <w:pPr>
+        <w:ind w:left="2160" w:hanging="180"/>
+      </w:pPr>
+    </w:lvl>
+    <w:lvl w:ilvl="3" w:tplc="0816000F" w:tentative="1">
+      <w:start w:val="1"/>
+      <w:numFmt w:val="decimal"/>
+      <w:lvlText w:val="%4."/>
+      <w:lvlJc w:val="left"/>
+      <w:pPr>
+        <w:ind w:left="2880" w:hanging="360"/>
+      </w:pPr>
+    </w:lvl>
+    <w:lvl w:ilvl="4" w:tplc="08160019" w:tentative="1">
+      <w:start w:val="1"/>
+      <w:numFmt w:val="lowerLetter"/>
+      <w:lvlText w:val="%5."/>
+      <w:lvlJc w:val="left"/>
+      <w:pPr>
+        <w:ind w:left="3600" w:hanging="360"/>
+      </w:pPr>
+    </w:lvl>
+    <w:lvl w:ilvl="5" w:tplc="0816001B" w:tentative="1">
+      <w:start w:val="1"/>
+      <w:numFmt w:val="lowerRoman"/>
+      <w:lvlText w:val="%6."/>
+      <w:lvlJc w:val="right"/>
+      <w:pPr>
+        <w:ind w:left="4320" w:hanging="180"/>
+      </w:pPr>
+    </w:lvl>
+    <w:lvl w:ilvl="6" w:tplc="0816000F" w:tentative="1">
+      <w:start w:val="1"/>
+      <w:numFmt w:val="decimal"/>
+      <w:lvlText w:val="%7."/>
+      <w:lvlJc w:val="left"/>
+      <w:pPr>
+        <w:ind w:left="5040" w:hanging="360"/>
+      </w:pPr>
+    </w:lvl>
+    <w:lvl w:ilvl="7" w:tplc="08160019" w:tentative="1">
+      <w:start w:val="1"/>
+      <w:numFmt w:val="lowerLetter"/>
+      <w:lvlText w:val="%8."/>
+      <w:lvlJc w:val="left"/>
+      <w:pPr>
+        <w:ind w:left="5760" w:hanging="360"/>
+      </w:pPr>
+    </w:lvl>
+    <w:lvl w:ilvl="8" w:tplc="0816001B" w:tentative="1">
+      <w:start w:val="1"/>
+      <w:numFmt w:val="lowerRoman"/>
+      <w:lvlText w:val="%9."/>
+      <w:lvlJc w:val="right"/>
+      <w:pPr>
+        <w:ind w:left="6480" w:hanging="180"/>
+      </w:pPr>
+    </w:lvl>
+  </w:abstractNum>
+  <w:abstractNum w:abstractNumId="5" w15:restartNumberingAfterBreak="0">
     <w:nsid w:val="43FE1961"/>
     <w:multiLevelType w:val="hybridMultilevel"/>
     <w:tmpl w:val="4FA49D0E"/>
@@ -1044,8 +1671,207 @@
       </w:pPr>
     </w:lvl>
   </w:abstractNum>
+  <w:abstractNum w:abstractNumId="6" w15:restartNumberingAfterBreak="0">
+    <w:nsid w:val="45587D6E"/>
+    <w:multiLevelType w:val="hybridMultilevel"/>
+    <w:tmpl w:val="DD1C1110"/>
+    <w:lvl w:ilvl="0" w:tplc="0816000F">
+      <w:start w:val="1"/>
+      <w:numFmt w:val="decimal"/>
+      <w:lvlText w:val="%1."/>
+      <w:lvlJc w:val="left"/>
+      <w:pPr>
+        <w:ind w:left="720" w:hanging="360"/>
+      </w:pPr>
+      <w:rPr>
+        <w:rFonts w:hint="default"/>
+      </w:rPr>
+    </w:lvl>
+    <w:lvl w:ilvl="1" w:tplc="08160019" w:tentative="1">
+      <w:start w:val="1"/>
+      <w:numFmt w:val="lowerLetter"/>
+      <w:lvlText w:val="%2."/>
+      <w:lvlJc w:val="left"/>
+      <w:pPr>
+        <w:ind w:left="1440" w:hanging="360"/>
+      </w:pPr>
+    </w:lvl>
+    <w:lvl w:ilvl="2" w:tplc="0816001B" w:tentative="1">
+      <w:start w:val="1"/>
+      <w:numFmt w:val="lowerRoman"/>
+      <w:lvlText w:val="%3."/>
+      <w:lvlJc w:val="right"/>
+      <w:pPr>
+        <w:ind w:left="2160" w:hanging="180"/>
+      </w:pPr>
+    </w:lvl>
+    <w:lvl w:ilvl="3" w:tplc="0816000F" w:tentative="1">
+      <w:start w:val="1"/>
+      <w:numFmt w:val="decimal"/>
+      <w:lvlText w:val="%4."/>
+      <w:lvlJc w:val="left"/>
+      <w:pPr>
+        <w:ind w:left="2880" w:hanging="360"/>
+      </w:pPr>
+    </w:lvl>
+    <w:lvl w:ilvl="4" w:tplc="08160019" w:tentative="1">
+      <w:start w:val="1"/>
+      <w:numFmt w:val="lowerLetter"/>
+      <w:lvlText w:val="%5."/>
+      <w:lvlJc w:val="left"/>
+      <w:pPr>
+        <w:ind w:left="3600" w:hanging="360"/>
+      </w:pPr>
+    </w:lvl>
+    <w:lvl w:ilvl="5" w:tplc="0816001B" w:tentative="1">
+      <w:start w:val="1"/>
+      <w:numFmt w:val="lowerRoman"/>
+      <w:lvlText w:val="%6."/>
+      <w:lvlJc w:val="right"/>
+      <w:pPr>
+        <w:ind w:left="4320" w:hanging="180"/>
+      </w:pPr>
+    </w:lvl>
+    <w:lvl w:ilvl="6" w:tplc="0816000F" w:tentative="1">
+      <w:start w:val="1"/>
+      <w:numFmt w:val="decimal"/>
+      <w:lvlText w:val="%7."/>
+      <w:lvlJc w:val="left"/>
+      <w:pPr>
+        <w:ind w:left="5040" w:hanging="360"/>
+      </w:pPr>
+    </w:lvl>
+    <w:lvl w:ilvl="7" w:tplc="08160019" w:tentative="1">
+      <w:start w:val="1"/>
+      <w:numFmt w:val="lowerLetter"/>
+      <w:lvlText w:val="%8."/>
+      <w:lvlJc w:val="left"/>
+      <w:pPr>
+        <w:ind w:left="5760" w:hanging="360"/>
+      </w:pPr>
+    </w:lvl>
+    <w:lvl w:ilvl="8" w:tplc="0816001B" w:tentative="1">
+      <w:start w:val="1"/>
+      <w:numFmt w:val="lowerRoman"/>
+      <w:lvlText w:val="%9."/>
+      <w:lvlJc w:val="right"/>
+      <w:pPr>
+        <w:ind w:left="6480" w:hanging="180"/>
+      </w:pPr>
+    </w:lvl>
+  </w:abstractNum>
+  <w:abstractNum w:abstractNumId="7" w15:restartNumberingAfterBreak="0">
+    <w:nsid w:val="63F33A9C"/>
+    <w:multiLevelType w:val="hybridMultilevel"/>
+    <w:tmpl w:val="0AA6BE4C"/>
+    <w:lvl w:ilvl="0" w:tplc="0816000F">
+      <w:start w:val="1"/>
+      <w:numFmt w:val="decimal"/>
+      <w:lvlText w:val="%1."/>
+      <w:lvlJc w:val="left"/>
+      <w:pPr>
+        <w:ind w:left="720" w:hanging="360"/>
+      </w:pPr>
+      <w:rPr>
+        <w:rFonts w:hint="default"/>
+      </w:rPr>
+    </w:lvl>
+    <w:lvl w:ilvl="1" w:tplc="08160019" w:tentative="1">
+      <w:start w:val="1"/>
+      <w:numFmt w:val="lowerLetter"/>
+      <w:lvlText w:val="%2."/>
+      <w:lvlJc w:val="left"/>
+      <w:pPr>
+        <w:ind w:left="1440" w:hanging="360"/>
+      </w:pPr>
+    </w:lvl>
+    <w:lvl w:ilvl="2" w:tplc="0816001B" w:tentative="1">
+      <w:start w:val="1"/>
+      <w:numFmt w:val="lowerRoman"/>
+      <w:lvlText w:val="%3."/>
+      <w:lvlJc w:val="right"/>
+      <w:pPr>
+        <w:ind w:left="2160" w:hanging="180"/>
+      </w:pPr>
+    </w:lvl>
+    <w:lvl w:ilvl="3" w:tplc="0816000F" w:tentative="1">
+      <w:start w:val="1"/>
+      <w:numFmt w:val="decimal"/>
+      <w:lvlText w:val="%4."/>
+      <w:lvlJc w:val="left"/>
+      <w:pPr>
+        <w:ind w:left="2880" w:hanging="360"/>
+      </w:pPr>
+    </w:lvl>
+    <w:lvl w:ilvl="4" w:tplc="08160019" w:tentative="1">
+      <w:start w:val="1"/>
+      <w:numFmt w:val="lowerLetter"/>
+      <w:lvlText w:val="%5."/>
+      <w:lvlJc w:val="left"/>
+      <w:pPr>
+        <w:ind w:left="3600" w:hanging="360"/>
+      </w:pPr>
+    </w:lvl>
+    <w:lvl w:ilvl="5" w:tplc="0816001B" w:tentative="1">
+      <w:start w:val="1"/>
+      <w:numFmt w:val="lowerRoman"/>
+      <w:lvlText w:val="%6."/>
+      <w:lvlJc w:val="right"/>
+      <w:pPr>
+        <w:ind w:left="4320" w:hanging="180"/>
+      </w:pPr>
+    </w:lvl>
+    <w:lvl w:ilvl="6" w:tplc="0816000F" w:tentative="1">
+      <w:start w:val="1"/>
+      <w:numFmt w:val="decimal"/>
+      <w:lvlText w:val="%7."/>
+      <w:lvlJc w:val="left"/>
+      <w:pPr>
+        <w:ind w:left="5040" w:hanging="360"/>
+      </w:pPr>
+    </w:lvl>
+    <w:lvl w:ilvl="7" w:tplc="08160019" w:tentative="1">
+      <w:start w:val="1"/>
+      <w:numFmt w:val="lowerLetter"/>
+      <w:lvlText w:val="%8."/>
+      <w:lvlJc w:val="left"/>
+      <w:pPr>
+        <w:ind w:left="5760" w:hanging="360"/>
+      </w:pPr>
+    </w:lvl>
+    <w:lvl w:ilvl="8" w:tplc="0816001B" w:tentative="1">
+      <w:start w:val="1"/>
+      <w:numFmt w:val="lowerRoman"/>
+      <w:lvlText w:val="%9."/>
+      <w:lvlJc w:val="right"/>
+      <w:pPr>
+        <w:ind w:left="6480" w:hanging="180"/>
+      </w:pPr>
+    </w:lvl>
+  </w:abstractNum>
   <w:num w:numId="1">
+    <w:abstractNumId w:val="5"/>
+  </w:num>
+  <w:num w:numId="2">
+    <w:abstractNumId w:val="6"/>
+  </w:num>
+  <w:num w:numId="3">
+    <w:abstractNumId w:val="1"/>
+  </w:num>
+  <w:num w:numId="4">
     <w:abstractNumId w:val="0"/>
+  </w:num>
+  <w:num w:numId="5">
+    <w:abstractNumId w:val="2"/>
+  </w:num>
+  <w:num w:numId="6">
+    <w:abstractNumId w:val="3"/>
+  </w:num>
+  <w:num w:numId="7">
+    <w:abstractNumId w:val="7"/>
+  </w:num>
+  <w:num w:numId="8">
+    <w:abstractNumId w:val="4"/>
   </w:num>
 </w:numbering>
 </file>

</xml_diff>

<commit_message>
Adicionado use case de editar dados e e especificados use cases de consulta
</commit_message>
<xml_diff>
--- a/Modelacao/FB-Especificacao-Use-Cases.docx
+++ b/Modelacao/FB-Especificacao-Use-Cases.docx
@@ -1115,6 +1115,440 @@
           <w:p>
             <w:r>
               <w:t>2. Elimina alimento.</w:t>
+            </w:r>
+          </w:p>
+        </w:tc>
+      </w:tr>
+    </w:tbl>
+    <w:p/>
+    <w:tbl>
+      <w:tblPr>
+        <w:tblStyle w:val="Tabelacomgrelha"/>
+        <w:tblW w:w="5000" w:type="pct"/>
+        <w:tblLook w:val="04A0" w:firstRow="1" w:lastRow="0" w:firstColumn="1" w:lastColumn="0" w:noHBand="0" w:noVBand="1"/>
+      </w:tblPr>
+      <w:tblGrid>
+        <w:gridCol w:w="2830"/>
+        <w:gridCol w:w="2976"/>
+        <w:gridCol w:w="2688"/>
+      </w:tblGrid>
+      <w:tr>
+        <w:tc>
+          <w:tcPr>
+            <w:tcW w:w="5000" w:type="pct"/>
+            <w:gridSpan w:val="3"/>
+          </w:tcPr>
+          <w:p>
+            <w:r>
+              <w:rPr>
+                <w:b/>
+              </w:rPr>
+              <w:t>Use Case:</w:t>
+            </w:r>
+            <w:r>
+              <w:t xml:space="preserve"> </w:t>
+            </w:r>
+            <w:r>
+              <w:t>Consultar Alimento</w:t>
+            </w:r>
+          </w:p>
+        </w:tc>
+      </w:tr>
+      <w:tr>
+        <w:tc>
+          <w:tcPr>
+            <w:tcW w:w="5000" w:type="pct"/>
+            <w:gridSpan w:val="3"/>
+          </w:tcPr>
+          <w:p>
+            <w:r>
+              <w:rPr>
+                <w:b/>
+              </w:rPr>
+              <w:t xml:space="preserve">Descrição: </w:t>
+            </w:r>
+            <w:r>
+              <w:t>Cliente ou utilizador não autenticado, consulta detalhes de um alimento</w:t>
+            </w:r>
+          </w:p>
+        </w:tc>
+      </w:tr>
+      <w:tr>
+        <w:tc>
+          <w:tcPr>
+            <w:tcW w:w="5000" w:type="pct"/>
+            <w:gridSpan w:val="3"/>
+          </w:tcPr>
+          <w:p>
+            <w:r>
+              <w:rPr>
+                <w:b/>
+              </w:rPr>
+              <w:t xml:space="preserve">Pré-condição: </w:t>
+            </w:r>
+            <w:r>
+              <w:t xml:space="preserve">(A consulta de alimento pode ser efetuada quer na lista de resultados </w:t>
+            </w:r>
+            <w:r>
+              <w:t>quer na lista de classificações</w:t>
+            </w:r>
+            <w:r>
+              <w:t>)</w:t>
+            </w:r>
+          </w:p>
+        </w:tc>
+      </w:tr>
+      <w:tr>
+        <w:tc>
+          <w:tcPr>
+            <w:tcW w:w="5000" w:type="pct"/>
+            <w:gridSpan w:val="3"/>
+          </w:tcPr>
+          <w:p>
+            <w:r>
+              <w:rPr>
+                <w:b/>
+              </w:rPr>
+              <w:t xml:space="preserve">Pós-condição: </w:t>
+            </w:r>
+          </w:p>
+        </w:tc>
+      </w:tr>
+      <w:tr>
+        <w:tc>
+          <w:tcPr>
+            <w:tcW w:w="1666" w:type="pct"/>
+          </w:tcPr>
+          <w:p/>
+        </w:tc>
+        <w:tc>
+          <w:tcPr>
+            <w:tcW w:w="1752" w:type="pct"/>
+          </w:tcPr>
+          <w:p>
+            <w:pPr>
+              <w:rPr>
+                <w:b/>
+              </w:rPr>
+            </w:pPr>
+            <w:r>
+              <w:rPr>
+                <w:b/>
+              </w:rPr>
+              <w:t>Actor</w:t>
+            </w:r>
+          </w:p>
+        </w:tc>
+        <w:tc>
+          <w:tcPr>
+            <w:tcW w:w="1582" w:type="pct"/>
+          </w:tcPr>
+          <w:p>
+            <w:pPr>
+              <w:rPr>
+                <w:b/>
+              </w:rPr>
+            </w:pPr>
+            <w:r>
+              <w:rPr>
+                <w:b/>
+              </w:rPr>
+              <w:t>Sistema</w:t>
+            </w:r>
+          </w:p>
+        </w:tc>
+      </w:tr>
+      <w:tr>
+        <w:tc>
+          <w:tcPr>
+            <w:tcW w:w="1666" w:type="pct"/>
+            <w:vMerge w:val="restart"/>
+          </w:tcPr>
+          <w:p>
+            <w:pPr>
+              <w:rPr>
+                <w:b/>
+              </w:rPr>
+            </w:pPr>
+            <w:r>
+              <w:rPr>
+                <w:b/>
+              </w:rPr>
+              <w:t>Comportamento</w:t>
+            </w:r>
+          </w:p>
+          <w:p>
+            <w:pPr>
+              <w:rPr>
+                <w:b/>
+              </w:rPr>
+            </w:pPr>
+            <w:r>
+              <w:rPr>
+                <w:b/>
+              </w:rPr>
+              <w:t>Normal</w:t>
+            </w:r>
+          </w:p>
+        </w:tc>
+        <w:tc>
+          <w:tcPr>
+            <w:tcW w:w="1752" w:type="pct"/>
+          </w:tcPr>
+          <w:p>
+            <w:r>
+              <w:t>1. Identifica alimento a consultar</w:t>
+            </w:r>
+          </w:p>
+        </w:tc>
+        <w:tc>
+          <w:tcPr>
+            <w:tcW w:w="1582" w:type="pct"/>
+          </w:tcPr>
+          <w:p/>
+        </w:tc>
+      </w:tr>
+      <w:tr>
+        <w:tc>
+          <w:tcPr>
+            <w:tcW w:w="1666" w:type="pct"/>
+            <w:vMerge/>
+          </w:tcPr>
+          <w:p>
+            <w:pPr>
+              <w:rPr>
+                <w:b/>
+              </w:rPr>
+            </w:pPr>
+          </w:p>
+        </w:tc>
+        <w:tc>
+          <w:tcPr>
+            <w:tcW w:w="1752" w:type="pct"/>
+          </w:tcPr>
+          <w:p/>
+        </w:tc>
+        <w:tc>
+          <w:tcPr>
+            <w:tcW w:w="1582" w:type="pct"/>
+          </w:tcPr>
+          <w:p>
+            <w:r>
+              <w:t>2. Apresenta detalhes (nome, …) do alimento identificado.</w:t>
+            </w:r>
+          </w:p>
+        </w:tc>
+      </w:tr>
+    </w:tbl>
+    <w:p/>
+    <w:tbl>
+      <w:tblPr>
+        <w:tblStyle w:val="Tabelacomgrelha"/>
+        <w:tblW w:w="5000" w:type="pct"/>
+        <w:tblLook w:val="04A0" w:firstRow="1" w:lastRow="0" w:firstColumn="1" w:lastColumn="0" w:noHBand="0" w:noVBand="1"/>
+      </w:tblPr>
+      <w:tblGrid>
+        <w:gridCol w:w="2830"/>
+        <w:gridCol w:w="2976"/>
+        <w:gridCol w:w="2688"/>
+      </w:tblGrid>
+      <w:tr>
+        <w:tc>
+          <w:tcPr>
+            <w:tcW w:w="5000" w:type="pct"/>
+            <w:gridSpan w:val="3"/>
+          </w:tcPr>
+          <w:p>
+            <w:r>
+              <w:rPr>
+                <w:b/>
+              </w:rPr>
+              <w:t>Use Case:</w:t>
+            </w:r>
+            <w:r>
+              <w:t xml:space="preserve"> </w:t>
+            </w:r>
+            <w:r>
+              <w:t>Consultar estabelecimento</w:t>
+            </w:r>
+          </w:p>
+        </w:tc>
+      </w:tr>
+      <w:tr>
+        <w:tc>
+          <w:tcPr>
+            <w:tcW w:w="5000" w:type="pct"/>
+            <w:gridSpan w:val="3"/>
+          </w:tcPr>
+          <w:p>
+            <w:r>
+              <w:rPr>
+                <w:b/>
+              </w:rPr>
+              <w:t xml:space="preserve">Descrição: </w:t>
+            </w:r>
+            <w:r>
+              <w:t>Cliente ou utilizador não autenticado, consulta detalhes de um estabelecimento</w:t>
+            </w:r>
+          </w:p>
+        </w:tc>
+      </w:tr>
+      <w:tr>
+        <w:tc>
+          <w:tcPr>
+            <w:tcW w:w="5000" w:type="pct"/>
+            <w:gridSpan w:val="3"/>
+          </w:tcPr>
+          <w:p>
+            <w:r>
+              <w:rPr>
+                <w:b/>
+              </w:rPr>
+              <w:t xml:space="preserve">Pré-condição: </w:t>
+            </w:r>
+            <w:r>
+              <w:t>(A consulta de estabelecimentos pode ser efetuada na consulta de um alimento ou na lista de classificações)</w:t>
+            </w:r>
+          </w:p>
+        </w:tc>
+      </w:tr>
+      <w:tr>
+        <w:tc>
+          <w:tcPr>
+            <w:tcW w:w="5000" w:type="pct"/>
+            <w:gridSpan w:val="3"/>
+          </w:tcPr>
+          <w:p>
+            <w:r>
+              <w:rPr>
+                <w:b/>
+              </w:rPr>
+              <w:t xml:space="preserve">Pós-condição: </w:t>
+            </w:r>
+          </w:p>
+        </w:tc>
+      </w:tr>
+      <w:tr>
+        <w:tc>
+          <w:tcPr>
+            <w:tcW w:w="1666" w:type="pct"/>
+          </w:tcPr>
+          <w:p/>
+        </w:tc>
+        <w:tc>
+          <w:tcPr>
+            <w:tcW w:w="1752" w:type="pct"/>
+          </w:tcPr>
+          <w:p>
+            <w:pPr>
+              <w:rPr>
+                <w:b/>
+              </w:rPr>
+            </w:pPr>
+            <w:r>
+              <w:rPr>
+                <w:b/>
+              </w:rPr>
+              <w:t>Actor</w:t>
+            </w:r>
+          </w:p>
+        </w:tc>
+        <w:tc>
+          <w:tcPr>
+            <w:tcW w:w="1582" w:type="pct"/>
+          </w:tcPr>
+          <w:p>
+            <w:pPr>
+              <w:rPr>
+                <w:b/>
+              </w:rPr>
+            </w:pPr>
+            <w:r>
+              <w:rPr>
+                <w:b/>
+              </w:rPr>
+              <w:t>Sistema</w:t>
+            </w:r>
+          </w:p>
+        </w:tc>
+      </w:tr>
+      <w:tr>
+        <w:tc>
+          <w:tcPr>
+            <w:tcW w:w="1666" w:type="pct"/>
+            <w:vMerge w:val="restart"/>
+          </w:tcPr>
+          <w:p>
+            <w:pPr>
+              <w:rPr>
+                <w:b/>
+              </w:rPr>
+            </w:pPr>
+            <w:r>
+              <w:rPr>
+                <w:b/>
+              </w:rPr>
+              <w:t>Comportamento</w:t>
+            </w:r>
+          </w:p>
+          <w:p>
+            <w:pPr>
+              <w:rPr>
+                <w:b/>
+              </w:rPr>
+            </w:pPr>
+            <w:r>
+              <w:rPr>
+                <w:b/>
+              </w:rPr>
+              <w:t>Normal</w:t>
+            </w:r>
+          </w:p>
+        </w:tc>
+        <w:tc>
+          <w:tcPr>
+            <w:tcW w:w="1752" w:type="pct"/>
+          </w:tcPr>
+          <w:p>
+            <w:r>
+              <w:t>1. Identifica estabelecimento a consultar.</w:t>
+            </w:r>
+          </w:p>
+        </w:tc>
+        <w:tc>
+          <w:tcPr>
+            <w:tcW w:w="1582" w:type="pct"/>
+          </w:tcPr>
+          <w:p/>
+        </w:tc>
+      </w:tr>
+      <w:tr>
+        <w:tc>
+          <w:tcPr>
+            <w:tcW w:w="1666" w:type="pct"/>
+            <w:vMerge/>
+          </w:tcPr>
+          <w:p>
+            <w:pPr>
+              <w:rPr>
+                <w:b/>
+              </w:rPr>
+            </w:pPr>
+          </w:p>
+        </w:tc>
+        <w:tc>
+          <w:tcPr>
+            <w:tcW w:w="1752" w:type="pct"/>
+          </w:tcPr>
+          <w:p/>
+        </w:tc>
+        <w:tc>
+          <w:tcPr>
+            <w:tcW w:w="1582" w:type="pct"/>
+          </w:tcPr>
+          <w:p>
+            <w:r>
+              <w:t>2. Apresenta detalhes (nome, …) do estabelecimento identificado.</w:t>
             </w:r>
           </w:p>
         </w:tc>
@@ -1227,6 +1661,184 @@
     </w:lvl>
   </w:abstractNum>
   <w:abstractNum w:abstractNumId="1" w15:restartNumberingAfterBreak="0">
+    <w:nsid w:val="0E0A439A"/>
+    <w:multiLevelType w:val="hybridMultilevel"/>
+    <w:tmpl w:val="12663114"/>
+    <w:lvl w:ilvl="0" w:tplc="0816000F">
+      <w:start w:val="1"/>
+      <w:numFmt w:val="decimal"/>
+      <w:lvlText w:val="%1."/>
+      <w:lvlJc w:val="left"/>
+      <w:pPr>
+        <w:ind w:left="720" w:hanging="360"/>
+      </w:pPr>
+      <w:rPr>
+        <w:rFonts w:hint="default"/>
+      </w:rPr>
+    </w:lvl>
+    <w:lvl w:ilvl="1" w:tplc="08160019" w:tentative="1">
+      <w:start w:val="1"/>
+      <w:numFmt w:val="lowerLetter"/>
+      <w:lvlText w:val="%2."/>
+      <w:lvlJc w:val="left"/>
+      <w:pPr>
+        <w:ind w:left="1440" w:hanging="360"/>
+      </w:pPr>
+    </w:lvl>
+    <w:lvl w:ilvl="2" w:tplc="0816001B" w:tentative="1">
+      <w:start w:val="1"/>
+      <w:numFmt w:val="lowerRoman"/>
+      <w:lvlText w:val="%3."/>
+      <w:lvlJc w:val="right"/>
+      <w:pPr>
+        <w:ind w:left="2160" w:hanging="180"/>
+      </w:pPr>
+    </w:lvl>
+    <w:lvl w:ilvl="3" w:tplc="0816000F" w:tentative="1">
+      <w:start w:val="1"/>
+      <w:numFmt w:val="decimal"/>
+      <w:lvlText w:val="%4."/>
+      <w:lvlJc w:val="left"/>
+      <w:pPr>
+        <w:ind w:left="2880" w:hanging="360"/>
+      </w:pPr>
+    </w:lvl>
+    <w:lvl w:ilvl="4" w:tplc="08160019" w:tentative="1">
+      <w:start w:val="1"/>
+      <w:numFmt w:val="lowerLetter"/>
+      <w:lvlText w:val="%5."/>
+      <w:lvlJc w:val="left"/>
+      <w:pPr>
+        <w:ind w:left="3600" w:hanging="360"/>
+      </w:pPr>
+    </w:lvl>
+    <w:lvl w:ilvl="5" w:tplc="0816001B" w:tentative="1">
+      <w:start w:val="1"/>
+      <w:numFmt w:val="lowerRoman"/>
+      <w:lvlText w:val="%6."/>
+      <w:lvlJc w:val="right"/>
+      <w:pPr>
+        <w:ind w:left="4320" w:hanging="180"/>
+      </w:pPr>
+    </w:lvl>
+    <w:lvl w:ilvl="6" w:tplc="0816000F" w:tentative="1">
+      <w:start w:val="1"/>
+      <w:numFmt w:val="decimal"/>
+      <w:lvlText w:val="%7."/>
+      <w:lvlJc w:val="left"/>
+      <w:pPr>
+        <w:ind w:left="5040" w:hanging="360"/>
+      </w:pPr>
+    </w:lvl>
+    <w:lvl w:ilvl="7" w:tplc="08160019" w:tentative="1">
+      <w:start w:val="1"/>
+      <w:numFmt w:val="lowerLetter"/>
+      <w:lvlText w:val="%8."/>
+      <w:lvlJc w:val="left"/>
+      <w:pPr>
+        <w:ind w:left="5760" w:hanging="360"/>
+      </w:pPr>
+    </w:lvl>
+    <w:lvl w:ilvl="8" w:tplc="0816001B" w:tentative="1">
+      <w:start w:val="1"/>
+      <w:numFmt w:val="lowerRoman"/>
+      <w:lvlText w:val="%9."/>
+      <w:lvlJc w:val="right"/>
+      <w:pPr>
+        <w:ind w:left="6480" w:hanging="180"/>
+      </w:pPr>
+    </w:lvl>
+  </w:abstractNum>
+  <w:abstractNum w:abstractNumId="2" w15:restartNumberingAfterBreak="0">
+    <w:nsid w:val="11784EF5"/>
+    <w:multiLevelType w:val="hybridMultilevel"/>
+    <w:tmpl w:val="5D8C256C"/>
+    <w:lvl w:ilvl="0" w:tplc="0816000F">
+      <w:start w:val="1"/>
+      <w:numFmt w:val="decimal"/>
+      <w:lvlText w:val="%1."/>
+      <w:lvlJc w:val="left"/>
+      <w:pPr>
+        <w:ind w:left="720" w:hanging="360"/>
+      </w:pPr>
+      <w:rPr>
+        <w:rFonts w:hint="default"/>
+      </w:rPr>
+    </w:lvl>
+    <w:lvl w:ilvl="1" w:tplc="08160019" w:tentative="1">
+      <w:start w:val="1"/>
+      <w:numFmt w:val="lowerLetter"/>
+      <w:lvlText w:val="%2."/>
+      <w:lvlJc w:val="left"/>
+      <w:pPr>
+        <w:ind w:left="1440" w:hanging="360"/>
+      </w:pPr>
+    </w:lvl>
+    <w:lvl w:ilvl="2" w:tplc="0816001B" w:tentative="1">
+      <w:start w:val="1"/>
+      <w:numFmt w:val="lowerRoman"/>
+      <w:lvlText w:val="%3."/>
+      <w:lvlJc w:val="right"/>
+      <w:pPr>
+        <w:ind w:left="2160" w:hanging="180"/>
+      </w:pPr>
+    </w:lvl>
+    <w:lvl w:ilvl="3" w:tplc="0816000F" w:tentative="1">
+      <w:start w:val="1"/>
+      <w:numFmt w:val="decimal"/>
+      <w:lvlText w:val="%4."/>
+      <w:lvlJc w:val="left"/>
+      <w:pPr>
+        <w:ind w:left="2880" w:hanging="360"/>
+      </w:pPr>
+    </w:lvl>
+    <w:lvl w:ilvl="4" w:tplc="08160019" w:tentative="1">
+      <w:start w:val="1"/>
+      <w:numFmt w:val="lowerLetter"/>
+      <w:lvlText w:val="%5."/>
+      <w:lvlJc w:val="left"/>
+      <w:pPr>
+        <w:ind w:left="3600" w:hanging="360"/>
+      </w:pPr>
+    </w:lvl>
+    <w:lvl w:ilvl="5" w:tplc="0816001B" w:tentative="1">
+      <w:start w:val="1"/>
+      <w:numFmt w:val="lowerRoman"/>
+      <w:lvlText w:val="%6."/>
+      <w:lvlJc w:val="right"/>
+      <w:pPr>
+        <w:ind w:left="4320" w:hanging="180"/>
+      </w:pPr>
+    </w:lvl>
+    <w:lvl w:ilvl="6" w:tplc="0816000F" w:tentative="1">
+      <w:start w:val="1"/>
+      <w:numFmt w:val="decimal"/>
+      <w:lvlText w:val="%7."/>
+      <w:lvlJc w:val="left"/>
+      <w:pPr>
+        <w:ind w:left="5040" w:hanging="360"/>
+      </w:pPr>
+    </w:lvl>
+    <w:lvl w:ilvl="7" w:tplc="08160019" w:tentative="1">
+      <w:start w:val="1"/>
+      <w:numFmt w:val="lowerLetter"/>
+      <w:lvlText w:val="%8."/>
+      <w:lvlJc w:val="left"/>
+      <w:pPr>
+        <w:ind w:left="5760" w:hanging="360"/>
+      </w:pPr>
+    </w:lvl>
+    <w:lvl w:ilvl="8" w:tplc="0816001B" w:tentative="1">
+      <w:start w:val="1"/>
+      <w:numFmt w:val="lowerRoman"/>
+      <w:lvlText w:val="%9."/>
+      <w:lvlJc w:val="right"/>
+      <w:pPr>
+        <w:ind w:left="6480" w:hanging="180"/>
+      </w:pPr>
+    </w:lvl>
+  </w:abstractNum>
+  <w:abstractNum w:abstractNumId="3" w15:restartNumberingAfterBreak="0">
     <w:nsid w:val="1B5656C7"/>
     <w:multiLevelType w:val="hybridMultilevel"/>
     <w:tmpl w:val="9648BE8E"/>
@@ -1315,7 +1927,7 @@
       </w:pPr>
     </w:lvl>
   </w:abstractNum>
-  <w:abstractNum w:abstractNumId="2" w15:restartNumberingAfterBreak="0">
+  <w:abstractNum w:abstractNumId="4" w15:restartNumberingAfterBreak="0">
     <w:nsid w:val="20D832B4"/>
     <w:multiLevelType w:val="hybridMultilevel"/>
     <w:tmpl w:val="5360E578"/>
@@ -1404,7 +2016,96 @@
       </w:pPr>
     </w:lvl>
   </w:abstractNum>
-  <w:abstractNum w:abstractNumId="3" w15:restartNumberingAfterBreak="0">
+  <w:abstractNum w:abstractNumId="5" w15:restartNumberingAfterBreak="0">
+    <w:nsid w:val="23466296"/>
+    <w:multiLevelType w:val="hybridMultilevel"/>
+    <w:tmpl w:val="293673A6"/>
+    <w:lvl w:ilvl="0" w:tplc="0816000F">
+      <w:start w:val="1"/>
+      <w:numFmt w:val="decimal"/>
+      <w:lvlText w:val="%1."/>
+      <w:lvlJc w:val="left"/>
+      <w:pPr>
+        <w:ind w:left="720" w:hanging="360"/>
+      </w:pPr>
+      <w:rPr>
+        <w:rFonts w:hint="default"/>
+      </w:rPr>
+    </w:lvl>
+    <w:lvl w:ilvl="1" w:tplc="08160019" w:tentative="1">
+      <w:start w:val="1"/>
+      <w:numFmt w:val="lowerLetter"/>
+      <w:lvlText w:val="%2."/>
+      <w:lvlJc w:val="left"/>
+      <w:pPr>
+        <w:ind w:left="1440" w:hanging="360"/>
+      </w:pPr>
+    </w:lvl>
+    <w:lvl w:ilvl="2" w:tplc="0816001B" w:tentative="1">
+      <w:start w:val="1"/>
+      <w:numFmt w:val="lowerRoman"/>
+      <w:lvlText w:val="%3."/>
+      <w:lvlJc w:val="right"/>
+      <w:pPr>
+        <w:ind w:left="2160" w:hanging="180"/>
+      </w:pPr>
+    </w:lvl>
+    <w:lvl w:ilvl="3" w:tplc="0816000F" w:tentative="1">
+      <w:start w:val="1"/>
+      <w:numFmt w:val="decimal"/>
+      <w:lvlText w:val="%4."/>
+      <w:lvlJc w:val="left"/>
+      <w:pPr>
+        <w:ind w:left="2880" w:hanging="360"/>
+      </w:pPr>
+    </w:lvl>
+    <w:lvl w:ilvl="4" w:tplc="08160019" w:tentative="1">
+      <w:start w:val="1"/>
+      <w:numFmt w:val="lowerLetter"/>
+      <w:lvlText w:val="%5."/>
+      <w:lvlJc w:val="left"/>
+      <w:pPr>
+        <w:ind w:left="3600" w:hanging="360"/>
+      </w:pPr>
+    </w:lvl>
+    <w:lvl w:ilvl="5" w:tplc="0816001B" w:tentative="1">
+      <w:start w:val="1"/>
+      <w:numFmt w:val="lowerRoman"/>
+      <w:lvlText w:val="%6."/>
+      <w:lvlJc w:val="right"/>
+      <w:pPr>
+        <w:ind w:left="4320" w:hanging="180"/>
+      </w:pPr>
+    </w:lvl>
+    <w:lvl w:ilvl="6" w:tplc="0816000F" w:tentative="1">
+      <w:start w:val="1"/>
+      <w:numFmt w:val="decimal"/>
+      <w:lvlText w:val="%7."/>
+      <w:lvlJc w:val="left"/>
+      <w:pPr>
+        <w:ind w:left="5040" w:hanging="360"/>
+      </w:pPr>
+    </w:lvl>
+    <w:lvl w:ilvl="7" w:tplc="08160019" w:tentative="1">
+      <w:start w:val="1"/>
+      <w:numFmt w:val="lowerLetter"/>
+      <w:lvlText w:val="%8."/>
+      <w:lvlJc w:val="left"/>
+      <w:pPr>
+        <w:ind w:left="5760" w:hanging="360"/>
+      </w:pPr>
+    </w:lvl>
+    <w:lvl w:ilvl="8" w:tplc="0816001B" w:tentative="1">
+      <w:start w:val="1"/>
+      <w:numFmt w:val="lowerRoman"/>
+      <w:lvlText w:val="%9."/>
+      <w:lvlJc w:val="right"/>
+      <w:pPr>
+        <w:ind w:left="6480" w:hanging="180"/>
+      </w:pPr>
+    </w:lvl>
+  </w:abstractNum>
+  <w:abstractNum w:abstractNumId="6" w15:restartNumberingAfterBreak="0">
     <w:nsid w:val="27064FE2"/>
     <w:multiLevelType w:val="hybridMultilevel"/>
     <w:tmpl w:val="E206A2E8"/>
@@ -1493,7 +2194,96 @@
       </w:pPr>
     </w:lvl>
   </w:abstractNum>
-  <w:abstractNum w:abstractNumId="4" w15:restartNumberingAfterBreak="0">
+  <w:abstractNum w:abstractNumId="7" w15:restartNumberingAfterBreak="0">
+    <w:nsid w:val="34264815"/>
+    <w:multiLevelType w:val="hybridMultilevel"/>
+    <w:tmpl w:val="7C3EE884"/>
+    <w:lvl w:ilvl="0" w:tplc="0816000F">
+      <w:start w:val="1"/>
+      <w:numFmt w:val="decimal"/>
+      <w:lvlText w:val="%1."/>
+      <w:lvlJc w:val="left"/>
+      <w:pPr>
+        <w:ind w:left="720" w:hanging="360"/>
+      </w:pPr>
+      <w:rPr>
+        <w:rFonts w:hint="default"/>
+      </w:rPr>
+    </w:lvl>
+    <w:lvl w:ilvl="1" w:tplc="08160019" w:tentative="1">
+      <w:start w:val="1"/>
+      <w:numFmt w:val="lowerLetter"/>
+      <w:lvlText w:val="%2."/>
+      <w:lvlJc w:val="left"/>
+      <w:pPr>
+        <w:ind w:left="1440" w:hanging="360"/>
+      </w:pPr>
+    </w:lvl>
+    <w:lvl w:ilvl="2" w:tplc="0816001B" w:tentative="1">
+      <w:start w:val="1"/>
+      <w:numFmt w:val="lowerRoman"/>
+      <w:lvlText w:val="%3."/>
+      <w:lvlJc w:val="right"/>
+      <w:pPr>
+        <w:ind w:left="2160" w:hanging="180"/>
+      </w:pPr>
+    </w:lvl>
+    <w:lvl w:ilvl="3" w:tplc="0816000F" w:tentative="1">
+      <w:start w:val="1"/>
+      <w:numFmt w:val="decimal"/>
+      <w:lvlText w:val="%4."/>
+      <w:lvlJc w:val="left"/>
+      <w:pPr>
+        <w:ind w:left="2880" w:hanging="360"/>
+      </w:pPr>
+    </w:lvl>
+    <w:lvl w:ilvl="4" w:tplc="08160019" w:tentative="1">
+      <w:start w:val="1"/>
+      <w:numFmt w:val="lowerLetter"/>
+      <w:lvlText w:val="%5."/>
+      <w:lvlJc w:val="left"/>
+      <w:pPr>
+        <w:ind w:left="3600" w:hanging="360"/>
+      </w:pPr>
+    </w:lvl>
+    <w:lvl w:ilvl="5" w:tplc="0816001B" w:tentative="1">
+      <w:start w:val="1"/>
+      <w:numFmt w:val="lowerRoman"/>
+      <w:lvlText w:val="%6."/>
+      <w:lvlJc w:val="right"/>
+      <w:pPr>
+        <w:ind w:left="4320" w:hanging="180"/>
+      </w:pPr>
+    </w:lvl>
+    <w:lvl w:ilvl="6" w:tplc="0816000F" w:tentative="1">
+      <w:start w:val="1"/>
+      <w:numFmt w:val="decimal"/>
+      <w:lvlText w:val="%7."/>
+      <w:lvlJc w:val="left"/>
+      <w:pPr>
+        <w:ind w:left="5040" w:hanging="360"/>
+      </w:pPr>
+    </w:lvl>
+    <w:lvl w:ilvl="7" w:tplc="08160019" w:tentative="1">
+      <w:start w:val="1"/>
+      <w:numFmt w:val="lowerLetter"/>
+      <w:lvlText w:val="%8."/>
+      <w:lvlJc w:val="left"/>
+      <w:pPr>
+        <w:ind w:left="5760" w:hanging="360"/>
+      </w:pPr>
+    </w:lvl>
+    <w:lvl w:ilvl="8" w:tplc="0816001B" w:tentative="1">
+      <w:start w:val="1"/>
+      <w:numFmt w:val="lowerRoman"/>
+      <w:lvlText w:val="%9."/>
+      <w:lvlJc w:val="right"/>
+      <w:pPr>
+        <w:ind w:left="6480" w:hanging="180"/>
+      </w:pPr>
+    </w:lvl>
+  </w:abstractNum>
+  <w:abstractNum w:abstractNumId="8" w15:restartNumberingAfterBreak="0">
     <w:nsid w:val="390B2198"/>
     <w:multiLevelType w:val="hybridMultilevel"/>
     <w:tmpl w:val="925A2084"/>
@@ -1582,7 +2372,7 @@
       </w:pPr>
     </w:lvl>
   </w:abstractNum>
-  <w:abstractNum w:abstractNumId="5" w15:restartNumberingAfterBreak="0">
+  <w:abstractNum w:abstractNumId="9" w15:restartNumberingAfterBreak="0">
     <w:nsid w:val="43FE1961"/>
     <w:multiLevelType w:val="hybridMultilevel"/>
     <w:tmpl w:val="4FA49D0E"/>
@@ -1671,7 +2461,7 @@
       </w:pPr>
     </w:lvl>
   </w:abstractNum>
-  <w:abstractNum w:abstractNumId="6" w15:restartNumberingAfterBreak="0">
+  <w:abstractNum w:abstractNumId="10" w15:restartNumberingAfterBreak="0">
     <w:nsid w:val="45587D6E"/>
     <w:multiLevelType w:val="hybridMultilevel"/>
     <w:tmpl w:val="DD1C1110"/>
@@ -1760,7 +2550,96 @@
       </w:pPr>
     </w:lvl>
   </w:abstractNum>
-  <w:abstractNum w:abstractNumId="7" w15:restartNumberingAfterBreak="0">
+  <w:abstractNum w:abstractNumId="11" w15:restartNumberingAfterBreak="0">
+    <w:nsid w:val="49F75082"/>
+    <w:multiLevelType w:val="hybridMultilevel"/>
+    <w:tmpl w:val="47EEF44E"/>
+    <w:lvl w:ilvl="0" w:tplc="0816000F">
+      <w:start w:val="1"/>
+      <w:numFmt w:val="decimal"/>
+      <w:lvlText w:val="%1."/>
+      <w:lvlJc w:val="left"/>
+      <w:pPr>
+        <w:ind w:left="720" w:hanging="360"/>
+      </w:pPr>
+      <w:rPr>
+        <w:rFonts w:hint="default"/>
+      </w:rPr>
+    </w:lvl>
+    <w:lvl w:ilvl="1" w:tplc="08160019" w:tentative="1">
+      <w:start w:val="1"/>
+      <w:numFmt w:val="lowerLetter"/>
+      <w:lvlText w:val="%2."/>
+      <w:lvlJc w:val="left"/>
+      <w:pPr>
+        <w:ind w:left="1440" w:hanging="360"/>
+      </w:pPr>
+    </w:lvl>
+    <w:lvl w:ilvl="2" w:tplc="0816001B" w:tentative="1">
+      <w:start w:val="1"/>
+      <w:numFmt w:val="lowerRoman"/>
+      <w:lvlText w:val="%3."/>
+      <w:lvlJc w:val="right"/>
+      <w:pPr>
+        <w:ind w:left="2160" w:hanging="180"/>
+      </w:pPr>
+    </w:lvl>
+    <w:lvl w:ilvl="3" w:tplc="0816000F" w:tentative="1">
+      <w:start w:val="1"/>
+      <w:numFmt w:val="decimal"/>
+      <w:lvlText w:val="%4."/>
+      <w:lvlJc w:val="left"/>
+      <w:pPr>
+        <w:ind w:left="2880" w:hanging="360"/>
+      </w:pPr>
+    </w:lvl>
+    <w:lvl w:ilvl="4" w:tplc="08160019" w:tentative="1">
+      <w:start w:val="1"/>
+      <w:numFmt w:val="lowerLetter"/>
+      <w:lvlText w:val="%5."/>
+      <w:lvlJc w:val="left"/>
+      <w:pPr>
+        <w:ind w:left="3600" w:hanging="360"/>
+      </w:pPr>
+    </w:lvl>
+    <w:lvl w:ilvl="5" w:tplc="0816001B" w:tentative="1">
+      <w:start w:val="1"/>
+      <w:numFmt w:val="lowerRoman"/>
+      <w:lvlText w:val="%6."/>
+      <w:lvlJc w:val="right"/>
+      <w:pPr>
+        <w:ind w:left="4320" w:hanging="180"/>
+      </w:pPr>
+    </w:lvl>
+    <w:lvl w:ilvl="6" w:tplc="0816000F" w:tentative="1">
+      <w:start w:val="1"/>
+      <w:numFmt w:val="decimal"/>
+      <w:lvlText w:val="%7."/>
+      <w:lvlJc w:val="left"/>
+      <w:pPr>
+        <w:ind w:left="5040" w:hanging="360"/>
+      </w:pPr>
+    </w:lvl>
+    <w:lvl w:ilvl="7" w:tplc="08160019" w:tentative="1">
+      <w:start w:val="1"/>
+      <w:numFmt w:val="lowerLetter"/>
+      <w:lvlText w:val="%8."/>
+      <w:lvlJc w:val="left"/>
+      <w:pPr>
+        <w:ind w:left="5760" w:hanging="360"/>
+      </w:pPr>
+    </w:lvl>
+    <w:lvl w:ilvl="8" w:tplc="0816001B" w:tentative="1">
+      <w:start w:val="1"/>
+      <w:numFmt w:val="lowerRoman"/>
+      <w:lvlText w:val="%9."/>
+      <w:lvlJc w:val="right"/>
+      <w:pPr>
+        <w:ind w:left="6480" w:hanging="180"/>
+      </w:pPr>
+    </w:lvl>
+  </w:abstractNum>
+  <w:abstractNum w:abstractNumId="12" w15:restartNumberingAfterBreak="0">
     <w:nsid w:val="63F33A9C"/>
     <w:multiLevelType w:val="hybridMultilevel"/>
     <w:tmpl w:val="0AA6BE4C"/>
@@ -1850,28 +2729,43 @@
     </w:lvl>
   </w:abstractNum>
   <w:num w:numId="1">
-    <w:abstractNumId w:val="5"/>
+    <w:abstractNumId w:val="9"/>
   </w:num>
   <w:num w:numId="2">
-    <w:abstractNumId w:val="6"/>
+    <w:abstractNumId w:val="10"/>
   </w:num>
   <w:num w:numId="3">
-    <w:abstractNumId w:val="1"/>
+    <w:abstractNumId w:val="3"/>
   </w:num>
   <w:num w:numId="4">
     <w:abstractNumId w:val="0"/>
   </w:num>
   <w:num w:numId="5">
+    <w:abstractNumId w:val="4"/>
+  </w:num>
+  <w:num w:numId="6">
+    <w:abstractNumId w:val="6"/>
+  </w:num>
+  <w:num w:numId="7">
+    <w:abstractNumId w:val="12"/>
+  </w:num>
+  <w:num w:numId="8">
+    <w:abstractNumId w:val="8"/>
+  </w:num>
+  <w:num w:numId="9">
+    <w:abstractNumId w:val="7"/>
+  </w:num>
+  <w:num w:numId="10">
+    <w:abstractNumId w:val="11"/>
+  </w:num>
+  <w:num w:numId="11">
     <w:abstractNumId w:val="2"/>
   </w:num>
-  <w:num w:numId="6">
-    <w:abstractNumId w:val="3"/>
+  <w:num w:numId="12">
+    <w:abstractNumId w:val="5"/>
   </w:num>
-  <w:num w:numId="7">
-    <w:abstractNumId w:val="7"/>
-  </w:num>
-  <w:num w:numId="8">
-    <w:abstractNumId w:val="4"/>
+  <w:num w:numId="13">
+    <w:abstractNumId w:val="1"/>
   </w:num>
 </w:numbering>
 </file>

</xml_diff>

<commit_message>
Alterada especificação de alguns use cases e criado diagrama de sequencia principal
</commit_message>
<xml_diff>
--- a/Modelacao/FB-Especificacao-Use-Cases.docx
+++ b/Modelacao/FB-Especificacao-Use-Cases.docx
@@ -76,6 +76,9 @@
               </w:rPr>
               <w:t xml:space="preserve">Pré-condição: </w:t>
             </w:r>
+            <w:r>
+              <w:t>Proprietário tem pelo menos um estabelecimento associado</w:t>
+            </w:r>
           </w:p>
         </w:tc>
       </w:tr>
@@ -264,7 +267,10 @@
               <w:t>3</w:t>
             </w:r>
             <w:r>
-              <w:t>. Indica características e ingredientes do alimento.</w:t>
+              <w:t xml:space="preserve">. Indica </w:t>
+            </w:r>
+            <w:r>
+              <w:t>ingredientes do alimento.</w:t>
             </w:r>
           </w:p>
         </w:tc>
@@ -399,19 +405,13 @@
               <w:rPr>
                 <w:b/>
               </w:rPr>
-              <w:t>) [Não indica características</w:t>
-            </w:r>
-            <w:r>
-              <w:rPr>
-                <w:b/>
-              </w:rPr>
-              <w:t xml:space="preserve"> </w:t>
-            </w:r>
-            <w:r>
-              <w:rPr>
-                <w:b/>
-              </w:rPr>
-              <w:t xml:space="preserve">e ingredientes </w:t>
+              <w:t xml:space="preserve">) [Não indica </w:t>
+            </w:r>
+            <w:r>
+              <w:rPr>
+                <w:b/>
+              </w:rPr>
+              <w:t xml:space="preserve">ingredientes </w:t>
             </w:r>
             <w:r>
               <w:rPr>
@@ -591,6 +591,9 @@
                 <w:b/>
               </w:rPr>
               <w:t xml:space="preserve">Pré-condição: </w:t>
+            </w:r>
+            <w:r>
+              <w:t>Proprietário tem pelo menos um alimento registado</w:t>
             </w:r>
           </w:p>
         </w:tc>
@@ -932,6 +935,9 @@
               </w:rPr>
               <w:t xml:space="preserve">Pré-condição: </w:t>
             </w:r>
+            <w:r>
+              <w:t>Proprietário tem pelo menos um alimento registado</w:t>
+            </w:r>
           </w:p>
         </w:tc>
       </w:tr>
@@ -1146,10 +1152,7 @@
               <w:t>Use Case:</w:t>
             </w:r>
             <w:r>
-              <w:t xml:space="preserve"> </w:t>
-            </w:r>
-            <w:r>
-              <w:t>Consultar Alimento</w:t>
+              <w:t xml:space="preserve"> Consultar Alimento</w:t>
             </w:r>
           </w:p>
         </w:tc>
@@ -1186,15 +1189,6 @@
               </w:rPr>
               <w:t xml:space="preserve">Pré-condição: </w:t>
             </w:r>
-            <w:r>
-              <w:t xml:space="preserve">(A consulta de alimento pode ser efetuada quer na lista de resultados </w:t>
-            </w:r>
-            <w:r>
-              <w:t>quer na lista de classificações</w:t>
-            </w:r>
-            <w:r>
-              <w:t>)</w:t>
-            </w:r>
           </w:p>
         </w:tc>
       </w:tr>
@@ -1210,6 +1204,9 @@
                 <w:b/>
               </w:rPr>
               <w:t xml:space="preserve">Pós-condição: </w:t>
+            </w:r>
+            <w:r>
+              <w:t>Sistema apresenta detalhes de um alimento</w:t>
             </w:r>
           </w:p>
         </w:tc>
@@ -1366,10 +1363,7 @@
               <w:t>Use Case:</w:t>
             </w:r>
             <w:r>
-              <w:t xml:space="preserve"> </w:t>
-            </w:r>
-            <w:r>
-              <w:t>Consultar estabelecimento</w:t>
+              <w:t xml:space="preserve"> Consultar estabelecimento</w:t>
             </w:r>
           </w:p>
         </w:tc>
@@ -1406,9 +1400,8 @@
               </w:rPr>
               <w:t xml:space="preserve">Pré-condição: </w:t>
             </w:r>
-            <w:r>
-              <w:t>(A consulta de estabelecimentos pode ser efetuada na consulta de um alimento ou na lista de classificações)</w:t>
-            </w:r>
+            <w:bookmarkStart w:id="0" w:name="_GoBack"/>
+            <w:bookmarkEnd w:id="0"/>
           </w:p>
         </w:tc>
       </w:tr>
@@ -1425,6 +1418,9 @@
               </w:rPr>
               <w:t xml:space="preserve">Pós-condição: </w:t>
             </w:r>
+            <w:r>
+              <w:t>Sistema apresenta detalhes de um estabelecimento</w:t>
+            </w:r>
           </w:p>
         </w:tc>
       </w:tr>
@@ -1555,10 +1551,7 @@
       </w:tr>
     </w:tbl>
     <w:p/>
-    <w:p>
-      <w:bookmarkStart w:id="0" w:name="_GoBack"/>
-      <w:bookmarkEnd w:id="0"/>
-    </w:p>
+    <w:p/>
     <w:sectPr>
       <w:pgSz w:w="11906" w:h="16838"/>
       <w:pgMar w:top="1417" w:right="1701" w:bottom="1417" w:left="1701" w:header="708" w:footer="708" w:gutter="0"/>

</xml_diff>

<commit_message>
Adicionados alguns diagramas de sequência
</commit_message>
<xml_diff>
--- a/Modelacao/FB-Especificacao-Use-Cases.docx
+++ b/Modelacao/FB-Especificacao-Use-Cases.docx
@@ -1331,10 +1331,18 @@
           </w:tcPr>
           <w:p>
             <w:r>
-              <w:t>2. Apresenta detalhes (nome, …) do alimento identificado.</w:t>
-            </w:r>
-          </w:p>
-        </w:tc>
+              <w:t>2. Apresenta detalhes (nome, …) do alimento</w:t>
+            </w:r>
+            <w:r>
+              <w:t xml:space="preserve"> identificado e alguns detalhes (nome, …) do estabelecimento respetivo</w:t>
+            </w:r>
+            <w:r>
+              <w:t>.</w:t>
+            </w:r>
+          </w:p>
+        </w:tc>
+        <w:bookmarkStart w:id="0" w:name="_GoBack"/>
+        <w:bookmarkEnd w:id="0"/>
       </w:tr>
     </w:tbl>
     <w:p/>
@@ -1400,8 +1408,6 @@
               </w:rPr>
               <w:t xml:space="preserve">Pré-condição: </w:t>
             </w:r>
-            <w:bookmarkStart w:id="0" w:name="_GoBack"/>
-            <w:bookmarkEnd w:id="0"/>
           </w:p>
         </w:tc>
       </w:tr>

</xml_diff>